<commit_message>
Updated Group Project Template.
</commit_message>
<xml_diff>
--- a/Documentation/Group Project/Group_Project_Task_B_.docx
+++ b/Documentation/Group Project/Group_Project_Task_B_.docx
@@ -544,7 +544,7 @@
             </w:rPr>
             <w:fldChar w:fldCharType="separate"/>
           </w:r>
-          <w:hyperlink w:anchor="_Toc165218605" w:history="1">
+          <w:hyperlink w:anchor="_Toc165242655" w:history="1">
             <w:r>
               <w:rPr>
                 <w:rStyle w:val="Hyperlink"/>
@@ -571,7 +571,7 @@
                 <w:noProof/>
                 <w:webHidden/>
               </w:rPr>
-              <w:instrText xml:space="preserve"> PAGEREF _Toc165218605 \h </w:instrText>
+              <w:instrText xml:space="preserve"> PAGEREF _Toc165242655 \h </w:instrText>
             </w:r>
             <w:r>
               <w:rPr>
@@ -618,7 +618,7 @@
               <w14:ligatures w14:val="standardContextual"/>
             </w:rPr>
           </w:pPr>
-          <w:hyperlink w:anchor="_Toc165218606" w:history="1">
+          <w:hyperlink w:anchor="_Toc165242656" w:history="1">
             <w:r>
               <w:rPr>
                 <w:rStyle w:val="Hyperlink"/>
@@ -645,7 +645,7 @@
                 <w:noProof/>
                 <w:webHidden/>
               </w:rPr>
-              <w:instrText xml:space="preserve"> PAGEREF _Toc165218606 \h </w:instrText>
+              <w:instrText xml:space="preserve"> PAGEREF _Toc165242656 \h </w:instrText>
             </w:r>
             <w:r>
               <w:rPr>
@@ -692,7 +692,7 @@
               <w14:ligatures w14:val="standardContextual"/>
             </w:rPr>
           </w:pPr>
-          <w:hyperlink w:anchor="_Toc165218607" w:history="1">
+          <w:hyperlink w:anchor="_Toc165242657" w:history="1">
             <w:r>
               <w:rPr>
                 <w:rStyle w:val="Hyperlink"/>
@@ -719,7 +719,7 @@
                 <w:noProof/>
                 <w:webHidden/>
               </w:rPr>
-              <w:instrText xml:space="preserve"> PAGEREF _Toc165218607 \h </w:instrText>
+              <w:instrText xml:space="preserve"> PAGEREF _Toc165242657 \h </w:instrText>
             </w:r>
             <w:r>
               <w:rPr>
@@ -766,7 +766,7 @@
               <w14:ligatures w14:val="standardContextual"/>
             </w:rPr>
           </w:pPr>
-          <w:hyperlink w:anchor="_Toc165218608" w:history="1">
+          <w:hyperlink w:anchor="_Toc165242658" w:history="1">
             <w:r>
               <w:rPr>
                 <w:rStyle w:val="Hyperlink"/>
@@ -793,7 +793,7 @@
                 <w:noProof/>
                 <w:webHidden/>
               </w:rPr>
-              <w:instrText xml:space="preserve"> PAGEREF _Toc165218608 \h </w:instrText>
+              <w:instrText xml:space="preserve"> PAGEREF _Toc165242658 \h </w:instrText>
             </w:r>
             <w:r>
               <w:rPr>
@@ -840,7 +840,7 @@
               <w14:ligatures w14:val="standardContextual"/>
             </w:rPr>
           </w:pPr>
-          <w:hyperlink w:anchor="_Toc165218609" w:history="1">
+          <w:hyperlink w:anchor="_Toc165242659" w:history="1">
             <w:r>
               <w:rPr>
                 <w:rStyle w:val="Hyperlink"/>
@@ -867,7 +867,7 @@
                 <w:noProof/>
                 <w:webHidden/>
               </w:rPr>
-              <w:instrText xml:space="preserve"> PAGEREF _Toc165218609 \h </w:instrText>
+              <w:instrText xml:space="preserve"> PAGEREF _Toc165242659 \h </w:instrText>
             </w:r>
             <w:r>
               <w:rPr>
@@ -914,7 +914,7 @@
               <w14:ligatures w14:val="standardContextual"/>
             </w:rPr>
           </w:pPr>
-          <w:hyperlink w:anchor="_Toc165218610" w:history="1">
+          <w:hyperlink w:anchor="_Toc165242660" w:history="1">
             <w:r>
               <w:rPr>
                 <w:rStyle w:val="Hyperlink"/>
@@ -941,7 +941,7 @@
                 <w:noProof/>
                 <w:webHidden/>
               </w:rPr>
-              <w:instrText xml:space="preserve"> PAGEREF _Toc165218610 \h </w:instrText>
+              <w:instrText xml:space="preserve"> PAGEREF _Toc165242660 \h </w:instrText>
             </w:r>
             <w:r>
               <w:rPr>
@@ -988,7 +988,7 @@
               <w14:ligatures w14:val="standardContextual"/>
             </w:rPr>
           </w:pPr>
-          <w:hyperlink w:anchor="_Toc165218611" w:history="1">
+          <w:hyperlink w:anchor="_Toc165242661" w:history="1">
             <w:r>
               <w:rPr>
                 <w:rStyle w:val="Hyperlink"/>
@@ -1015,7 +1015,7 @@
                 <w:noProof/>
                 <w:webHidden/>
               </w:rPr>
-              <w:instrText xml:space="preserve"> PAGEREF _Toc165218611 \h </w:instrText>
+              <w:instrText xml:space="preserve"> PAGEREF _Toc165242661 \h </w:instrText>
             </w:r>
             <w:r>
               <w:rPr>
@@ -1062,7 +1062,7 @@
               <w14:ligatures w14:val="standardContextual"/>
             </w:rPr>
           </w:pPr>
-          <w:hyperlink w:anchor="_Toc165218612" w:history="1">
+          <w:hyperlink w:anchor="_Toc165242662" w:history="1">
             <w:r>
               <w:rPr>
                 <w:rStyle w:val="Hyperlink"/>
@@ -1089,7 +1089,7 @@
                 <w:noProof/>
                 <w:webHidden/>
               </w:rPr>
-              <w:instrText xml:space="preserve"> PAGEREF _Toc165218612 \h </w:instrText>
+              <w:instrText xml:space="preserve"> PAGEREF _Toc165242662 \h </w:instrText>
             </w:r>
             <w:r>
               <w:rPr>
@@ -1136,7 +1136,7 @@
               <w14:ligatures w14:val="standardContextual"/>
             </w:rPr>
           </w:pPr>
-          <w:hyperlink w:anchor="_Toc165218613" w:history="1">
+          <w:hyperlink w:anchor="_Toc165242663" w:history="1">
             <w:r>
               <w:rPr>
                 <w:rStyle w:val="Hyperlink"/>
@@ -1163,7 +1163,7 @@
                 <w:noProof/>
                 <w:webHidden/>
               </w:rPr>
-              <w:instrText xml:space="preserve"> PAGEREF _Toc165218613 \h </w:instrText>
+              <w:instrText xml:space="preserve"> PAGEREF _Toc165242663 \h </w:instrText>
             </w:r>
             <w:r>
               <w:rPr>
@@ -1210,7 +1210,7 @@
               <w14:ligatures w14:val="standardContextual"/>
             </w:rPr>
           </w:pPr>
-          <w:hyperlink w:anchor="_Toc165218614" w:history="1">
+          <w:hyperlink w:anchor="_Toc165242664" w:history="1">
             <w:r>
               <w:rPr>
                 <w:rStyle w:val="Hyperlink"/>
@@ -1237,7 +1237,7 @@
                 <w:noProof/>
                 <w:webHidden/>
               </w:rPr>
-              <w:instrText xml:space="preserve"> PAGEREF _Toc165218614 \h </w:instrText>
+              <w:instrText xml:space="preserve"> PAGEREF _Toc165242664 \h </w:instrText>
             </w:r>
             <w:r>
               <w:rPr>
@@ -1284,7 +1284,7 @@
               <w14:ligatures w14:val="standardContextual"/>
             </w:rPr>
           </w:pPr>
-          <w:hyperlink w:anchor="_Toc165218615" w:history="1">
+          <w:hyperlink w:anchor="_Toc165242665" w:history="1">
             <w:r>
               <w:rPr>
                 <w:rStyle w:val="Hyperlink"/>
@@ -1311,7 +1311,7 @@
                 <w:noProof/>
                 <w:webHidden/>
               </w:rPr>
-              <w:instrText xml:space="preserve"> PAGEREF _Toc165218615 \h </w:instrText>
+              <w:instrText xml:space="preserve"> PAGEREF _Toc165242665 \h </w:instrText>
             </w:r>
             <w:r>
               <w:rPr>
@@ -1358,7 +1358,7 @@
               <w14:ligatures w14:val="standardContextual"/>
             </w:rPr>
           </w:pPr>
-          <w:hyperlink w:anchor="_Toc165218616" w:history="1">
+          <w:hyperlink w:anchor="_Toc165242666" w:history="1">
             <w:r>
               <w:rPr>
                 <w:rStyle w:val="Hyperlink"/>
@@ -1385,7 +1385,7 @@
                 <w:noProof/>
                 <w:webHidden/>
               </w:rPr>
-              <w:instrText xml:space="preserve"> PAGEREF _Toc165218616 \h </w:instrText>
+              <w:instrText xml:space="preserve"> PAGEREF _Toc165242666 \h </w:instrText>
             </w:r>
             <w:r>
               <w:rPr>
@@ -1521,7 +1521,7 @@
       <w:pPr>
         <w:pStyle w:val="Heading1"/>
       </w:pPr>
-      <w:bookmarkStart w:id="0" w:name="_Toc165218605"/>
+      <w:bookmarkStart w:id="0" w:name="_Toc165242655"/>
       <w:r>
         <w:t>ABSTRACT</w:t>
       </w:r>
@@ -1690,7 +1690,7 @@
       <w:pPr>
         <w:pStyle w:val="Heading1"/>
       </w:pPr>
-      <w:bookmarkStart w:id="1" w:name="_Toc165218606"/>
+      <w:bookmarkStart w:id="1" w:name="_Toc165242656"/>
       <w:r>
         <w:t>INTRODUCTION</w:t>
       </w:r>
@@ -1700,7 +1700,7 @@
       <w:pPr>
         <w:pStyle w:val="Heading2"/>
       </w:pPr>
-      <w:bookmarkStart w:id="2" w:name="_Toc165218607"/>
+      <w:bookmarkStart w:id="2" w:name="_Toc165242657"/>
       <w:r>
         <w:t>The problem</w:t>
       </w:r>
@@ -1724,7 +1724,7 @@
       <w:pPr>
         <w:pStyle w:val="Heading2"/>
       </w:pPr>
-      <w:bookmarkStart w:id="3" w:name="_Toc165218608"/>
+      <w:bookmarkStart w:id="3" w:name="_Toc165242658"/>
       <w:r>
         <w:t>Aims and objectives.</w:t>
       </w:r>
@@ -1745,7 +1745,7 @@
       <w:pPr>
         <w:pStyle w:val="Heading2"/>
       </w:pPr>
-      <w:bookmarkStart w:id="4" w:name="_Toc165218609"/>
+      <w:bookmarkStart w:id="4" w:name="_Toc165242659"/>
       <w:r>
         <w:t>Scope and results.</w:t>
       </w:r>
@@ -1769,7 +1769,7 @@
       <w:pPr>
         <w:pStyle w:val="Heading1"/>
       </w:pPr>
-      <w:bookmarkStart w:id="5" w:name="_Toc165218610"/>
+      <w:bookmarkStart w:id="5" w:name="_Toc165242660"/>
       <w:r>
         <w:t>RELATED WORK</w:t>
       </w:r>
@@ -1802,7 +1802,7 @@
       <w:pPr>
         <w:pStyle w:val="Heading1"/>
       </w:pPr>
-      <w:bookmarkStart w:id="6" w:name="_Toc165218611"/>
+      <w:bookmarkStart w:id="6" w:name="_Toc165242661"/>
       <w:r>
         <w:t>DATA</w:t>
       </w:r>
@@ -1836,7 +1836,7 @@
       <w:pPr>
         <w:pStyle w:val="Heading1"/>
       </w:pPr>
-      <w:bookmarkStart w:id="7" w:name="_Toc165218612"/>
+      <w:bookmarkStart w:id="7" w:name="_Toc165242662"/>
       <w:r>
         <w:t>METHODS</w:t>
       </w:r>
@@ -1870,7 +1870,7 @@
       <w:pPr>
         <w:pStyle w:val="Heading1"/>
       </w:pPr>
-      <w:bookmarkStart w:id="8" w:name="_Toc165218613"/>
+      <w:bookmarkStart w:id="8" w:name="_Toc165242663"/>
       <w:r>
         <w:t>EXPERIMENT</w:t>
       </w:r>
@@ -1894,7 +1894,7 @@
       <w:pPr>
         <w:pStyle w:val="Heading1"/>
       </w:pPr>
-      <w:bookmarkStart w:id="9" w:name="_Toc165218614"/>
+      <w:bookmarkStart w:id="9" w:name="_Toc165242664"/>
       <w:r>
         <w:t>CONCLUSION</w:t>
       </w:r>
@@ -1915,7 +1915,7 @@
       <w:pPr>
         <w:pStyle w:val="Heading1"/>
       </w:pPr>
-      <w:bookmarkStart w:id="10" w:name="_Toc165218615"/>
+      <w:bookmarkStart w:id="10" w:name="_Toc165242665"/>
       <w:r>
         <w:t>REFERENCES</w:t>
       </w:r>
@@ -1936,7 +1936,7 @@
       <w:pPr>
         <w:pStyle w:val="Heading1"/>
       </w:pPr>
-      <w:bookmarkStart w:id="11" w:name="_Toc165218616"/>
+      <w:bookmarkStart w:id="11" w:name="_Toc165242666"/>
       <w:r>
         <w:t>APPENDIX</w:t>
       </w:r>

</xml_diff>